<commit_message>
github readable format for csv
</commit_message>
<xml_diff>
--- a/export/RefitReport.docx
+++ b/export/RefitReport.docx
@@ -387,7 +387,7 @@
         </w:rPr>
         <w:t xml:space="preserve">Figure </w:t>
       </w:r>
-      <w:bookmarkStart w:id="178cfc96-952b-4636-a546-b1df2979588c" w:name="Originalgraph"/>
+      <w:bookmarkStart w:id="16c5c5ed-1b95-470d-b3a8-c2db31c033f9" w:name="Originalgraph"/>
       <w:r xmlns:w14="http://schemas.microsoft.com/office/word/2010/wordml">
         <w:rPr>
           <w:rFonts/>
@@ -409,7 +409,7 @@
         </w:rPr>
         <w:fldChar w:fldCharType="end" w:dirty="true"/>
       </w:r>
-      <w:bookmarkEnd w:id="178cfc96-952b-4636-a546-b1df2979588c"/>
+      <w:bookmarkEnd w:id="16c5c5ed-1b95-470d-b3a8-c2db31c033f9"/>
       <w:r>
         <w:rPr>
           <w:rFonts/>
@@ -477,7 +477,7 @@
         </w:rPr>
         <w:t xml:space="preserve">Table </w:t>
       </w:r>
-      <w:bookmarkStart w:id="662f0591-f2ab-4f79-8bf4-928f4a015173" w:name="fullErrGuski"/>
+      <w:bookmarkStart w:id="d7d78852-ca16-4c83-9258-6b9aae94b986" w:name="fullErrGuski"/>
       <w:r>
         <w:rPr>
           <w:rFonts/>
@@ -499,7 +499,7 @@
         </w:rPr>
         <w:fldChar w:fldCharType="end" w:dirty="true"/>
       </w:r>
-      <w:bookmarkEnd w:id="662f0591-f2ab-4f79-8bf4-928f4a015173"/>
+      <w:bookmarkEnd w:id="d7d78852-ca16-4c83-9258-6b9aae94b986"/>
       <w:r>
         <w:rPr>
           <w:rFonts/>
@@ -2123,7 +2123,7 @@
         </w:rPr>
         <w:t xml:space="preserve">Table </w:t>
       </w:r>
-      <w:bookmarkStart w:id="f78309cb-5736-4729-947a-6795335331e0" w:name="reviewInput"/>
+      <w:bookmarkStart w:id="801356bd-261b-45ed-9931-2ea6ce1f4171" w:name="reviewInput"/>
       <w:r>
         <w:rPr>
           <w:rFonts/>
@@ -2145,7 +2145,7 @@
         </w:rPr>
         <w:fldChar w:fldCharType="end" w:dirty="true"/>
       </w:r>
-      <w:bookmarkEnd w:id="f78309cb-5736-4729-947a-6795335331e0"/>
+      <w:bookmarkEnd w:id="801356bd-261b-45ed-9931-2ea6ce1f4171"/>
       <w:r>
         <w:rPr>
           <w:rFonts/>
@@ -5187,7 +5187,7 @@
         </w:rPr>
         <w:t xml:space="preserve">Table </w:t>
       </w:r>
-      <w:bookmarkStart w:id="d3fb11f3-f866-448d-9f10-cc4b3d8fed7b" w:name="StudiesWFewPoinst"/>
+      <w:bookmarkStart w:id="e91451e1-93ca-44be-9768-323c811b560c" w:name="StudiesWFewPoinst"/>
       <w:r>
         <w:rPr>
           <w:rFonts/>
@@ -5209,7 +5209,7 @@
         </w:rPr>
         <w:fldChar w:fldCharType="end" w:dirty="true"/>
       </w:r>
-      <w:bookmarkEnd w:id="d3fb11f3-f866-448d-9f10-cc4b3d8fed7b"/>
+      <w:bookmarkEnd w:id="e91451e1-93ca-44be-9768-323c811b560c"/>
       <w:r>
         <w:rPr>
           <w:rFonts/>
@@ -5921,17 +5921,6 @@
       </w:r>
       <w:r>
         <w:t xml:space="preserve">As a second approach, I fit the regions seperately.</w:t>
-      </w:r>
-    </w:p>
-    <w:p>
-      <w:pPr>
-        <w:pStyle w:val="SourceCode"/>
-      </w:pPr>
-      <w:r>
-        <w:rPr>
-          <w:rStyle w:val="VerbatimChar"/>
-        </w:rPr>
-        <w:t xml:space="preserve">## [1] 241</w:t>
       </w:r>
     </w:p>
     <w:p>
@@ -6303,7 +6292,7 @@
         </w:rPr>
         <w:t xml:space="preserve">Figure </w:t>
       </w:r>
-      <w:bookmarkStart w:id="ae0816fd-95c3-4052-8ff6-1c540a028eb0" w:name="GuskiFromData"/>
+      <w:bookmarkStart w:id="6362df13-54f0-4d7d-b99d-57f0128a754f" w:name="GuskiFromData"/>
       <w:r xmlns:w14="http://schemas.microsoft.com/office/word/2010/wordml">
         <w:rPr>
           <w:rFonts/>
@@ -6325,7 +6314,7 @@
         </w:rPr>
         <w:fldChar w:fldCharType="end" w:dirty="true"/>
       </w:r>
-      <w:bookmarkEnd w:id="ae0816fd-95c3-4052-8ff6-1c540a028eb0"/>
+      <w:bookmarkEnd w:id="6362df13-54f0-4d7d-b99d-57f0128a754f"/>
       <w:r>
         <w:rPr>
           <w:rFonts/>
@@ -6402,7 +6391,7 @@
         </w:rPr>
         <w:t xml:space="preserve">Figure </w:t>
       </w:r>
-      <w:bookmarkStart w:id="0a7b5934-e72b-4cdc-bb61-783f5e8f1fdf" w:name="GuskiFromDataLog"/>
+      <w:bookmarkStart w:id="689774dc-2cab-4a50-977c-e5b3eb9428d4" w:name="GuskiFromDataLog"/>
       <w:r xmlns:w14="http://schemas.microsoft.com/office/word/2010/wordml">
         <w:rPr>
           <w:rFonts/>
@@ -6424,7 +6413,7 @@
         </w:rPr>
         <w:fldChar w:fldCharType="end" w:dirty="true"/>
       </w:r>
-      <w:bookmarkEnd w:id="0a7b5934-e72b-4cdc-bb61-783f5e8f1fdf"/>
+      <w:bookmarkEnd w:id="689774dc-2cab-4a50-977c-e5b3eb9428d4"/>
       <w:r>
         <w:rPr>
           <w:rFonts/>
@@ -6538,7 +6527,7 @@
         </w:rPr>
         <w:t xml:space="preserve">Figure </w:t>
       </w:r>
-      <w:bookmarkStart w:id="914c3c93-8d80-450e-8e08-1228e3deb23a" w:name="logisticFitLog"/>
+      <w:bookmarkStart w:id="ab186911-a0c6-4e3f-821d-eaa5b1a0ce7c" w:name="logisticFitLog"/>
       <w:r xmlns:w14="http://schemas.microsoft.com/office/word/2010/wordml">
         <w:rPr>
           <w:rFonts/>
@@ -6560,7 +6549,7 @@
         </w:rPr>
         <w:fldChar w:fldCharType="end" w:dirty="true"/>
       </w:r>
-      <w:bookmarkEnd w:id="914c3c93-8d80-450e-8e08-1228e3deb23a"/>
+      <w:bookmarkEnd w:id="ab186911-a0c6-4e3f-821d-eaa5b1a0ce7c"/>
       <w:r>
         <w:rPr>
           <w:rFonts/>
@@ -6629,7 +6618,7 @@
         </w:rPr>
         <w:t xml:space="preserve">Figure </w:t>
       </w:r>
-      <w:bookmarkStart w:id="0d129a0d-2d7c-4812-a69a-09f9387c6859" w:name="logisticFitLin"/>
+      <w:bookmarkStart w:id="5b64cd08-70e0-4aa3-8668-e63adc9c83e4" w:name="logisticFitLin"/>
       <w:r xmlns:w14="http://schemas.microsoft.com/office/word/2010/wordml">
         <w:rPr>
           <w:rFonts/>
@@ -6651,7 +6640,7 @@
         </w:rPr>
         <w:fldChar w:fldCharType="end" w:dirty="true"/>
       </w:r>
-      <w:bookmarkEnd w:id="0d129a0d-2d7c-4812-a69a-09f9387c6859"/>
+      <w:bookmarkEnd w:id="5b64cd08-70e0-4aa3-8668-e63adc9c83e4"/>
       <w:r>
         <w:rPr>
           <w:rFonts/>
@@ -6720,7 +6709,7 @@
         </w:rPr>
         <w:t xml:space="preserve">Figure </w:t>
       </w:r>
-      <w:bookmarkStart w:id="01e11312-e4e2-4ef6-ad21-fc9c7cd0fcb6" w:name="logisticFitLogFacet"/>
+      <w:bookmarkStart w:id="20b5a9d2-0c0f-4133-a287-9380e240ab90" w:name="logisticFitLogFacet"/>
       <w:r xmlns:w14="http://schemas.microsoft.com/office/word/2010/wordml">
         <w:rPr>
           <w:rFonts/>
@@ -6742,7 +6731,7 @@
         </w:rPr>
         <w:fldChar w:fldCharType="end" w:dirty="true"/>
       </w:r>
-      <w:bookmarkEnd w:id="01e11312-e4e2-4ef6-ad21-fc9c7cd0fcb6"/>
+      <w:bookmarkEnd w:id="20b5a9d2-0c0f-4133-a287-9380e240ab90"/>
       <w:r>
         <w:rPr>
           <w:rFonts/>

</xml_diff>